<commit_message>
updating fase num in GUI and stupid details in doc
</commit_message>
<xml_diff>
--- a/doc/Potentiometer Installation Arduino.docx
+++ b/doc/Potentiometer Installation Arduino.docx
@@ -3,14 +3,20 @@
 <w:document xmlns:wpc="http://schemas.microsoft.com/office/word/2010/wordprocessingCanvas" xmlns:cx="http://schemas.microsoft.com/office/drawing/2014/chartex" xmlns:cx1="http://schemas.microsoft.com/office/drawing/2015/9/8/chartex" xmlns:cx2="http://schemas.microsoft.com/office/drawing/2015/10/21/chartex" xmlns:cx3="http://schemas.microsoft.com/office/drawing/2016/5/9/chartex" xmlns:cx4="http://schemas.microsoft.com/office/drawing/2016/5/10/chartex" xmlns:cx5="http://schemas.microsoft.com/office/drawing/2016/5/11/chartex" xmlns:cx6="http://schemas.microsoft.com/office/drawing/2016/5/12/chartex" xmlns:cx7="http://schemas.microsoft.com/office/drawing/2016/5/13/chartex" xmlns:cx8="http://schemas.microsoft.com/office/drawing/2016/5/14/chartex" xmlns:mc="http://schemas.openxmlformats.org/markup-compatibility/2006" xmlns:aink="http://schemas.microsoft.com/office/drawing/2016/ink" xmlns:am3d="http://schemas.microsoft.com/office/drawing/2017/model3d" xmlns:o="urn:schemas-microsoft-com:office:office" xmlns:oel="http://schemas.microsoft.com/office/2019/extlst" xmlns:r="http://schemas.openxmlformats.org/officeDocument/2006/relationships" xmlns:m="http://schemas.openxmlformats.org/officeDocument/2006/math" xmlns:v="urn:schemas-microsoft-com:vml" xmlns:wp14="http://schemas.microsoft.com/office/word/2010/wordprocessingDrawing" xmlns:wp="http://schemas.openxmlformats.org/drawingml/2006/wordprocessingDrawing" xmlns:w10="urn:schemas-microsoft-com:office:word" xmlns:w="http://schemas.openxmlformats.org/wordprocessingml/2006/main" xmlns:w14="http://schemas.microsoft.com/office/word/2010/wordml" xmlns:w15="http://schemas.microsoft.com/office/word/2012/wordml" xmlns:w16cex="http://schemas.microsoft.com/office/word/2018/wordml/cex" xmlns:w16cid="http://schemas.microsoft.com/office/word/2016/wordml/cid" xmlns:w16="http://schemas.microsoft.com/office/word/2018/wordml" xmlns:w16du="http://schemas.microsoft.com/office/word/2023/wordml/word16du" xmlns:w16sdtdh="http://schemas.microsoft.com/office/word/2020/wordml/sdtdatahash" xmlns:w16sdtfl="http://schemas.microsoft.com/office/word/2024/wordml/sdtformatlock" xmlns:w16se="http://schemas.microsoft.com/office/word/2015/wordml/symex" xmlns:wpg="http://schemas.microsoft.com/office/word/2010/wordprocessingGroup" xmlns:wpi="http://schemas.microsoft.com/office/word/2010/wordprocessingInk" xmlns:wne="http://schemas.microsoft.com/office/word/2006/wordml" xmlns:wps="http://schemas.microsoft.com/office/word/2010/wordprocessingShape" mc:Ignorable="w14 w15 w16se w16cid w16 w16cex w16sdtdh w16sdtfl w16du wp14">
   <w:body>
     <w:p>
+      <w:pPr>
+        <w:jc w:val="center"/>
+        <w:rPr>
+          <w:lang w:val="es-ES"/>
+        </w:rPr>
+      </w:pPr>
       <w:r>
         <w:rPr>
           <w:noProof/>
         </w:rPr>
         <w:drawing>
-          <wp:inline distT="0" distB="0" distL="0" distR="0" wp14:anchorId="6B4985A8" wp14:editId="41A4D349">
-            <wp:extent cx="5400040" cy="4104640"/>
-            <wp:effectExtent l="0" t="0" r="0" b="0"/>
+          <wp:inline distT="0" distB="0" distL="0" distR="0" wp14:anchorId="6B4985A8" wp14:editId="36541E46">
+            <wp:extent cx="3561715" cy="2251644"/>
+            <wp:effectExtent l="0" t="0" r="635" b="0"/>
             <wp:docPr id="674496992" name="Picture 1" descr="A diagram of a circuit&#10;&#10;AI-generated content may be incorrect."/>
             <wp:cNvGraphicFramePr>
               <a:graphicFrameLocks xmlns:a="http://schemas.openxmlformats.org/drawingml/2006/main" noChangeAspect="1"/>
@@ -22,20 +28,29 @@
                     <pic:cNvPr id="674496992" name="Picture 1" descr="A diagram of a circuit&#10;&#10;AI-generated content may be incorrect."/>
                     <pic:cNvPicPr/>
                   </pic:nvPicPr>
-                  <pic:blipFill>
-                    <a:blip r:embed="rId5"/>
+                  <pic:blipFill rotWithShape="1">
+                    <a:blip r:embed="rId8"/>
+                    <a:srcRect t="9369" b="7462"/>
                     <a:stretch>
                       <a:fillRect/>
                     </a:stretch>
                   </pic:blipFill>
-                  <pic:spPr>
+                  <pic:spPr bwMode="auto">
                     <a:xfrm>
                       <a:off x="0" y="0"/>
-                      <a:ext cx="5400040" cy="4104640"/>
+                      <a:ext cx="3575094" cy="2260102"/>
                     </a:xfrm>
                     <a:prstGeom prst="rect">
                       <a:avLst/>
                     </a:prstGeom>
+                    <a:ln>
+                      <a:noFill/>
+                    </a:ln>
+                    <a:extLst>
+                      <a:ext uri="{53640926-AAD7-44D8-BBD7-CCE9431645EC}">
+                        <a14:shadowObscured xmlns:a14="http://schemas.microsoft.com/office/drawing/2010/main"/>
+                      </a:ext>
+                    </a:extLst>
                   </pic:spPr>
                 </pic:pic>
               </a:graphicData>
@@ -46,6 +61,67 @@
     </w:p>
     <w:p>
       <w:pPr>
+        <w:jc w:val="both"/>
+        <w:rPr>
+          <w:lang w:val="es-ES"/>
+        </w:rPr>
+      </w:pPr>
+      <w:r>
+        <w:rPr>
+          <w:lang w:val="es-ES"/>
+        </w:rPr>
+        <w:t>Disponemos de una resistencia (shunt resistor) que se conecta por un extremo a GND, y por el otro al negativo del potenciómetro</w:t>
+      </w:r>
+      <w:r>
+        <w:rPr>
+          <w:rStyle w:val="FootnoteReference"/>
+          <w:lang w:val="es-ES"/>
+        </w:rPr>
+        <w:footnoteReference w:id="1"/>
+      </w:r>
+      <w:r>
+        <w:rPr>
+          <w:lang w:val="es-ES"/>
+        </w:rPr>
+        <w:t>. La fuente del sistema (</w:t>
+      </w:r>
+      <w:proofErr w:type="spellStart"/>
+      <w:r>
+        <w:rPr>
+          <w:lang w:val="es-ES"/>
+        </w:rPr>
+        <w:t>ej</w:t>
+      </w:r>
+      <w:proofErr w:type="spellEnd"/>
+      <w:r>
+        <w:rPr>
+          <w:lang w:val="es-ES"/>
+        </w:rPr>
+        <w:t xml:space="preserve">: 15V) alimenta al positivo del potenciómetro, y conecta su negativo al GND del sistema. De esta forma, el potenciómetro produce una corriente de salida por su polo negativo de entre 4 y 20 </w:t>
+      </w:r>
+      <w:proofErr w:type="spellStart"/>
+      <w:r>
+        <w:rPr>
+          <w:lang w:val="es-ES"/>
+        </w:rPr>
+        <w:t>mA</w:t>
+      </w:r>
+      <w:r>
+        <w:rPr>
+          <w:lang w:val="es-ES"/>
+        </w:rPr>
+        <w:t>.</w:t>
+      </w:r>
+      <w:proofErr w:type="spellEnd"/>
+      <w:r>
+        <w:rPr>
+          <w:lang w:val="es-ES"/>
+        </w:rPr>
+        <w:t xml:space="preserve"> Ésta, al pasar por el shunt resistor, produce una caída de voltaje de entre 0.004*R y 0.02*R. Dicha caída de voltaje la medimos con el sistema de adquisición (Arduino).</w:t>
+      </w:r>
+    </w:p>
+    <w:p>
+      <w:pPr>
         <w:rPr>
           <w:lang w:val="es-ES"/>
         </w:rPr>
@@ -61,9 +137,9 @@
           <w:noProof/>
         </w:rPr>
         <w:drawing>
-          <wp:inline distT="0" distB="0" distL="0" distR="0" wp14:anchorId="3627CA1F" wp14:editId="358E4EDD">
-            <wp:extent cx="5400675" cy="3457575"/>
-            <wp:effectExtent l="0" t="0" r="9525" b="9525"/>
+          <wp:inline distT="0" distB="0" distL="0" distR="0" wp14:anchorId="3627CA1F" wp14:editId="479DC25C">
+            <wp:extent cx="4709424" cy="3015028"/>
+            <wp:effectExtent l="0" t="0" r="0" b="0"/>
             <wp:docPr id="1634213417" name="Picture 1"/>
             <wp:cNvGraphicFramePr>
               <a:graphicFrameLocks xmlns:a="http://schemas.openxmlformats.org/drawingml/2006/main" noChangeAspect="1"/>
@@ -78,7 +154,7 @@
                     </pic:cNvPicPr>
                   </pic:nvPicPr>
                   <pic:blipFill>
-                    <a:blip r:embed="rId6">
+                    <a:blip r:embed="rId9">
                       <a:extLst>
                         <a:ext uri="{28A0092B-C50C-407E-A947-70E740481C1C}">
                           <a14:useLocalDpi xmlns:a14="http://schemas.microsoft.com/office/drawing/2010/main" val="0"/>
@@ -93,7 +169,7 @@
                   <pic:spPr bwMode="auto">
                     <a:xfrm>
                       <a:off x="0" y="0"/>
-                      <a:ext cx="5400675" cy="3457575"/>
+                      <a:ext cx="4719550" cy="3021511"/>
                     </a:xfrm>
                     <a:prstGeom prst="rect">
                       <a:avLst/>
@@ -111,29 +187,59 @@
       </w:r>
     </w:p>
     <w:p>
-      <w:proofErr w:type="spellStart"/>
-      <w:r>
-        <w:t>Cableado</w:t>
-      </w:r>
-      <w:proofErr w:type="spellEnd"/>
-      <w:r>
+      <w:pPr>
+        <w:rPr>
+          <w:u w:val="single"/>
+          <w:lang w:val="es-ES"/>
+        </w:rPr>
+      </w:pPr>
+      <w:r>
+        <w:rPr>
+          <w:u w:val="single"/>
+          <w:lang w:val="es-ES"/>
+        </w:rPr>
+        <w:t>Código de Arduino:</w:t>
+      </w:r>
+    </w:p>
+    <w:p>
+      <w:pPr>
+        <w:rPr>
+          <w:lang w:val="es-ES"/>
+        </w:rPr>
+      </w:pPr>
+      <w:r>
+        <w:rPr>
+          <w:lang w:val="es-ES"/>
+        </w:rPr>
+        <w:lastRenderedPageBreak/>
+        <w:t xml:space="preserve">Aunque está cargado ya en la placa, el código está en: </w:t>
+      </w:r>
+      <w:r>
+        <w:rPr>
+          <w:lang w:val="es-ES"/>
+        </w:rPr>
+        <w:t>C:\Users\User\Documents\DOCTORADO_CODES\ARDUINO\ARDUINO_Potentiometer\Potentiometer\Potentiometer.ino</w:t>
+      </w:r>
+      <w:r>
+        <w:rPr>
+          <w:lang w:val="es-ES"/>
+        </w:rPr>
         <w:t xml:space="preserve"> </w:t>
       </w:r>
-      <w:proofErr w:type="spellStart"/>
-      <w:r>
-        <w:t>en</w:t>
-      </w:r>
-      <w:proofErr w:type="spellEnd"/>
-      <w:r>
-        <w:t xml:space="preserve"> la </w:t>
-      </w:r>
-      <w:proofErr w:type="spellStart"/>
-      <w:r>
-        <w:t>caja</w:t>
-      </w:r>
-      <w:proofErr w:type="spellEnd"/>
-      <w:r>
-        <w:t>:</w:t>
+    </w:p>
+    <w:p>
+      <w:pPr>
+        <w:rPr>
+          <w:u w:val="single"/>
+          <w:lang w:val="es-ES"/>
+        </w:rPr>
+      </w:pPr>
+      <w:r>
+        <w:rPr>
+          <w:u w:val="single"/>
+          <w:lang w:val="es-ES"/>
+        </w:rPr>
+        <w:t>Cableado en la caja:</w:t>
       </w:r>
     </w:p>
     <w:p>
@@ -175,6 +281,26 @@
         </w:rPr>
         <w:t xml:space="preserve"> de la fuente</w:t>
       </w:r>
+      <w:r>
+        <w:rPr>
+          <w:lang w:val="es-ES"/>
+        </w:rPr>
+        <w:t xml:space="preserve"> [salida “</w:t>
+      </w:r>
+      <w:proofErr w:type="gramStart"/>
+      <w:r>
+        <w:rPr>
+          <w:lang w:val="es-ES"/>
+        </w:rPr>
+        <w:t>-“</w:t>
+      </w:r>
+      <w:proofErr w:type="gramEnd"/>
+      <w:r>
+        <w:rPr>
+          <w:lang w:val="es-ES"/>
+        </w:rPr>
+        <w:t>, no “GND” de la fuente]</w:t>
+      </w:r>
     </w:p>
     <w:p>
       <w:pPr>
@@ -193,7 +319,6 @@
           <w:bCs/>
           <w:lang w:val="es-ES"/>
         </w:rPr>
-        <w:lastRenderedPageBreak/>
         <w:t>Positivo del potenciómetro</w:t>
       </w:r>
       <w:r>
@@ -265,6 +390,129 @@
     </w:sectPr>
   </w:body>
 </w:document>
+</file>
+
+<file path=word/endnotes.xml><?xml version="1.0" encoding="utf-8"?>
+<w:endnotes xmlns:wpc="http://schemas.microsoft.com/office/word/2010/wordprocessingCanvas" xmlns:cx="http://schemas.microsoft.com/office/drawing/2014/chartex" xmlns:cx1="http://schemas.microsoft.com/office/drawing/2015/9/8/chartex" xmlns:cx2="http://schemas.microsoft.com/office/drawing/2015/10/21/chartex" xmlns:cx3="http://schemas.microsoft.com/office/drawing/2016/5/9/chartex" xmlns:cx4="http://schemas.microsoft.com/office/drawing/2016/5/10/chartex" xmlns:cx5="http://schemas.microsoft.com/office/drawing/2016/5/11/chartex" xmlns:cx6="http://schemas.microsoft.com/office/drawing/2016/5/12/chartex" xmlns:cx7="http://schemas.microsoft.com/office/drawing/2016/5/13/chartex" xmlns:cx8="http://schemas.microsoft.com/office/drawing/2016/5/14/chartex" xmlns:mc="http://schemas.openxmlformats.org/markup-compatibility/2006" xmlns:aink="http://schemas.microsoft.com/office/drawing/2016/ink" xmlns:am3d="http://schemas.microsoft.com/office/drawing/2017/model3d" xmlns:o="urn:schemas-microsoft-com:office:office" xmlns:oel="http://schemas.microsoft.com/office/2019/extlst" xmlns:r="http://schemas.openxmlformats.org/officeDocument/2006/relationships" xmlns:m="http://schemas.openxmlformats.org/officeDocument/2006/math" xmlns:v="urn:schemas-microsoft-com:vml" xmlns:wp14="http://schemas.microsoft.com/office/word/2010/wordprocessingDrawing" xmlns:wp="http://schemas.openxmlformats.org/drawingml/2006/wordprocessingDrawing" xmlns:w10="urn:schemas-microsoft-com:office:word" xmlns:w="http://schemas.openxmlformats.org/wordprocessingml/2006/main" xmlns:w14="http://schemas.microsoft.com/office/word/2010/wordml" xmlns:w15="http://schemas.microsoft.com/office/word/2012/wordml" xmlns:w16cex="http://schemas.microsoft.com/office/word/2018/wordml/cex" xmlns:w16cid="http://schemas.microsoft.com/office/word/2016/wordml/cid" xmlns:w16="http://schemas.microsoft.com/office/word/2018/wordml" xmlns:w16du="http://schemas.microsoft.com/office/word/2023/wordml/word16du" xmlns:w16sdtdh="http://schemas.microsoft.com/office/word/2020/wordml/sdtdatahash" xmlns:w16sdtfl="http://schemas.microsoft.com/office/word/2024/wordml/sdtformatlock" xmlns:w16se="http://schemas.microsoft.com/office/word/2015/wordml/symex" xmlns:wpg="http://schemas.microsoft.com/office/word/2010/wordprocessingGroup" xmlns:wpi="http://schemas.microsoft.com/office/word/2010/wordprocessingInk" xmlns:wne="http://schemas.microsoft.com/office/word/2006/wordml" xmlns:wps="http://schemas.microsoft.com/office/word/2010/wordprocessingShape" mc:Ignorable="w14 w15 w16se w16cid w16 w16cex w16sdtdh w16sdtfl w16du wp14">
+  <w:endnote w:type="separator" w:id="-1">
+    <w:p>
+      <w:pPr>
+        <w:spacing w:after="0" w:line="240" w:lineRule="auto"/>
+      </w:pPr>
+      <w:r>
+        <w:separator/>
+      </w:r>
+    </w:p>
+  </w:endnote>
+  <w:endnote w:type="continuationSeparator" w:id="0">
+    <w:p>
+      <w:pPr>
+        <w:spacing w:after="0" w:line="240" w:lineRule="auto"/>
+      </w:pPr>
+      <w:r>
+        <w:continuationSeparator/>
+      </w:r>
+    </w:p>
+  </w:endnote>
+</w:endnotes>
+</file>
+
+<file path=word/footnotes.xml><?xml version="1.0" encoding="utf-8"?>
+<w:footnotes xmlns:wpc="http://schemas.microsoft.com/office/word/2010/wordprocessingCanvas" xmlns:cx="http://schemas.microsoft.com/office/drawing/2014/chartex" xmlns:cx1="http://schemas.microsoft.com/office/drawing/2015/9/8/chartex" xmlns:cx2="http://schemas.microsoft.com/office/drawing/2015/10/21/chartex" xmlns:cx3="http://schemas.microsoft.com/office/drawing/2016/5/9/chartex" xmlns:cx4="http://schemas.microsoft.com/office/drawing/2016/5/10/chartex" xmlns:cx5="http://schemas.microsoft.com/office/drawing/2016/5/11/chartex" xmlns:cx6="http://schemas.microsoft.com/office/drawing/2016/5/12/chartex" xmlns:cx7="http://schemas.microsoft.com/office/drawing/2016/5/13/chartex" xmlns:cx8="http://schemas.microsoft.com/office/drawing/2016/5/14/chartex" xmlns:mc="http://schemas.openxmlformats.org/markup-compatibility/2006" xmlns:aink="http://schemas.microsoft.com/office/drawing/2016/ink" xmlns:am3d="http://schemas.microsoft.com/office/drawing/2017/model3d" xmlns:o="urn:schemas-microsoft-com:office:office" xmlns:oel="http://schemas.microsoft.com/office/2019/extlst" xmlns:r="http://schemas.openxmlformats.org/officeDocument/2006/relationships" xmlns:m="http://schemas.openxmlformats.org/officeDocument/2006/math" xmlns:v="urn:schemas-microsoft-com:vml" xmlns:wp14="http://schemas.microsoft.com/office/word/2010/wordprocessingDrawing" xmlns:wp="http://schemas.openxmlformats.org/drawingml/2006/wordprocessingDrawing" xmlns:w10="urn:schemas-microsoft-com:office:word" xmlns:w="http://schemas.openxmlformats.org/wordprocessingml/2006/main" xmlns:w14="http://schemas.microsoft.com/office/word/2010/wordml" xmlns:w15="http://schemas.microsoft.com/office/word/2012/wordml" xmlns:w16cex="http://schemas.microsoft.com/office/word/2018/wordml/cex" xmlns:w16cid="http://schemas.microsoft.com/office/word/2016/wordml/cid" xmlns:w16="http://schemas.microsoft.com/office/word/2018/wordml" xmlns:w16du="http://schemas.microsoft.com/office/word/2023/wordml/word16du" xmlns:w16sdtdh="http://schemas.microsoft.com/office/word/2020/wordml/sdtdatahash" xmlns:w16sdtfl="http://schemas.microsoft.com/office/word/2024/wordml/sdtformatlock" xmlns:w16se="http://schemas.microsoft.com/office/word/2015/wordml/symex" xmlns:wpg="http://schemas.microsoft.com/office/word/2010/wordprocessingGroup" xmlns:wpi="http://schemas.microsoft.com/office/word/2010/wordprocessingInk" xmlns:wne="http://schemas.microsoft.com/office/word/2006/wordml" xmlns:wps="http://schemas.microsoft.com/office/word/2010/wordprocessingShape" mc:Ignorable="w14 w15 w16se w16cid w16 w16cex w16sdtdh w16sdtfl w16du wp14">
+  <w:footnote w:type="separator" w:id="-1">
+    <w:p>
+      <w:pPr>
+        <w:spacing w:after="0" w:line="240" w:lineRule="auto"/>
+      </w:pPr>
+      <w:r>
+        <w:separator/>
+      </w:r>
+    </w:p>
+  </w:footnote>
+  <w:footnote w:type="continuationSeparator" w:id="0">
+    <w:p>
+      <w:pPr>
+        <w:spacing w:after="0" w:line="240" w:lineRule="auto"/>
+      </w:pPr>
+      <w:r>
+        <w:continuationSeparator/>
+      </w:r>
+    </w:p>
+  </w:footnote>
+  <w:footnote w:id="1">
+    <w:p>
+      <w:pPr>
+        <w:pStyle w:val="FootnoteText"/>
+        <w:jc w:val="both"/>
+        <w:rPr>
+          <w:lang w:val="es-ES"/>
+        </w:rPr>
+      </w:pPr>
+      <w:r>
+        <w:rPr>
+          <w:rStyle w:val="FootnoteReference"/>
+        </w:rPr>
+        <w:footnoteRef/>
+      </w:r>
+      <w:r>
+        <w:rPr>
+          <w:lang w:val="es-ES"/>
+        </w:rPr>
+        <w:t xml:space="preserve"> </w:t>
+      </w:r>
+      <w:r>
+        <w:rPr>
+          <w:lang w:val="es-ES"/>
+        </w:rPr>
+        <w:t>E</w:t>
+      </w:r>
+      <w:r>
+        <w:rPr>
+          <w:lang w:val="es-ES"/>
+        </w:rPr>
+        <w:t>stoy diciendo “potenciómetro”, pero</w:t>
+      </w:r>
+      <w:r>
+        <w:rPr>
+          <w:lang w:val="es-ES"/>
+        </w:rPr>
+        <w:t xml:space="preserve"> debería decir “sensor”;</w:t>
+      </w:r>
+      <w:r>
+        <w:rPr>
+          <w:lang w:val="es-ES"/>
+        </w:rPr>
+        <w:t xml:space="preserve"> e</w:t>
+      </w:r>
+      <w:r>
+        <w:rPr>
+          <w:lang w:val="es-ES"/>
+        </w:rPr>
+        <w:t xml:space="preserve">n rigor, el potenciómetro es una parte del dispositivo electrónico: la resistencia de 1k que aparece en el </w:t>
+      </w:r>
+      <w:proofErr w:type="spellStart"/>
+      <w:r>
+        <w:rPr>
+          <w:lang w:val="es-ES"/>
+        </w:rPr>
+        <w:t>datasheet</w:t>
+      </w:r>
+      <w:proofErr w:type="spellEnd"/>
+      <w:r>
+        <w:rPr>
+          <w:lang w:val="es-ES"/>
+        </w:rPr>
+        <w:t>. Lo que genera corriente es el módulo I420 del dispositivo.</w:t>
+      </w:r>
+      <w:r>
+        <w:rPr>
+          <w:lang w:val="es-ES"/>
+        </w:rPr>
+        <w:t xml:space="preserve"> Tendríamos que hablar de positivo del lazo y negativo del lazo, no del potenciómetro (que es sólo una resistencia interna).</w:t>
+      </w:r>
+    </w:p>
+  </w:footnote>
+</w:footnotes>
 </file>
 
 <file path=word/numbering.xml><?xml version="1.0" encoding="utf-8"?>
@@ -1304,6 +1552,45 @@
       <w:spacing w:val="5"/>
     </w:rPr>
   </w:style>
+  <w:style w:type="paragraph" w:styleId="FootnoteText">
+    <w:name w:val="footnote text"/>
+    <w:basedOn w:val="Normal"/>
+    <w:link w:val="FootnoteTextChar"/>
+    <w:uiPriority w:val="99"/>
+    <w:semiHidden/>
+    <w:unhideWhenUsed/>
+    <w:rsid w:val="008B3FE9"/>
+    <w:pPr>
+      <w:spacing w:after="0" w:line="240" w:lineRule="auto"/>
+    </w:pPr>
+    <w:rPr>
+      <w:sz w:val="20"/>
+      <w:szCs w:val="20"/>
+    </w:rPr>
+  </w:style>
+  <w:style w:type="character" w:customStyle="1" w:styleId="FootnoteTextChar">
+    <w:name w:val="Footnote Text Char"/>
+    <w:basedOn w:val="DefaultParagraphFont"/>
+    <w:link w:val="FootnoteText"/>
+    <w:uiPriority w:val="99"/>
+    <w:semiHidden/>
+    <w:rsid w:val="008B3FE9"/>
+    <w:rPr>
+      <w:sz w:val="20"/>
+      <w:szCs w:val="20"/>
+    </w:rPr>
+  </w:style>
+  <w:style w:type="character" w:styleId="FootnoteReference">
+    <w:name w:val="footnote reference"/>
+    <w:basedOn w:val="DefaultParagraphFont"/>
+    <w:uiPriority w:val="99"/>
+    <w:semiHidden/>
+    <w:unhideWhenUsed/>
+    <w:rsid w:val="008B3FE9"/>
+    <w:rPr>
+      <w:vertAlign w:val="superscript"/>
+    </w:rPr>
+  </w:style>
 </w:styles>
 </file>
 
@@ -1600,4 +1887,16 @@
     </a:ext>
   </a:extLst>
 </a:theme>
+</file>
+
+<file path=customXml/item1.xml><?xml version="1.0" encoding="utf-8"?>
+<b:Sources xmlns:b="http://schemas.openxmlformats.org/officeDocument/2006/bibliography" xmlns="http://schemas.openxmlformats.org/officeDocument/2006/bibliography" SelectedStyle="\APASixthEditionOfficeOnline.xsl" StyleName="APA" Version="6"/>
+</file>
+
+<file path=customXml/itemProps1.xml><?xml version="1.0" encoding="utf-8"?>
+<ds:datastoreItem xmlns:ds="http://schemas.openxmlformats.org/officeDocument/2006/customXml" ds:itemID="{BE90B350-F40F-44D0-B95C-3C7025C6162B}">
+  <ds:schemaRefs>
+    <ds:schemaRef ds:uri="http://schemas.openxmlformats.org/officeDocument/2006/bibliography"/>
+  </ds:schemaRefs>
+</ds:datastoreItem>
 </file>
</xml_diff>